<commit_message>
save the word file
</commit_message>
<xml_diff>
--- a/Tugas_Java/week_6/week_6.docx
+++ b/Tugas_Java/week_6/week_6.docx
@@ -615,7 +615,28 @@
                   <w:rStyle w:val="Hyperlink"/>
                   <w:rFonts w:cs="Times New Roman"/>
                 </w:rPr>
-                <w:t>Link Here</w:t>
+                <w:t>Lin</w:t>
+              </w:r>
+              <w:r>
+                <w:rPr>
+                  <w:rStyle w:val="Hyperlink"/>
+                  <w:rFonts w:cs="Times New Roman"/>
+                </w:rPr>
+                <w:t>k</w:t>
+              </w:r>
+              <w:r>
+                <w:rPr>
+                  <w:rStyle w:val="Hyperlink"/>
+                  <w:rFonts w:cs="Times New Roman"/>
+                </w:rPr>
+                <w:t xml:space="preserve"> Her</w:t>
+              </w:r>
+              <w:r>
+                <w:rPr>
+                  <w:rStyle w:val="Hyperlink"/>
+                  <w:rFonts w:cs="Times New Roman"/>
+                </w:rPr>
+                <w:t>e</w:t>
               </w:r>
             </w:hyperlink>
           </w:p>
@@ -855,6 +876,7 @@
           <w:rFonts w:cs="Times New Roman"/>
           <w:b/>
           <w:bCs/>
+          <w:noProof/>
           <w:sz w:val="28"/>
           <w:szCs w:val="24"/>
         </w:rPr>
@@ -928,6 +950,9 @@
         <w:pStyle w:val="Codesnippet"/>
       </w:pPr>
       <w:r>
+        <w:rPr>
+          <w:noProof/>
+        </w:rPr>
         <w:drawing>
           <wp:inline distT="0" distB="0" distL="0" distR="0" wp14:anchorId="1F1F0BFB" wp14:editId="14CE9E94">
             <wp:extent cx="5943600" cy="2599899"/>
@@ -1019,6 +1044,9 @@
     </w:p>
     <w:p>
       <w:r>
+        <w:rPr>
+          <w:noProof/>
+        </w:rPr>
         <w:drawing>
           <wp:inline distT="0" distB="0" distL="0" distR="0" wp14:anchorId="247E11ED" wp14:editId="1C1EB304">
             <wp:extent cx="5943600" cy="2736850"/>
@@ -1096,6 +1124,9 @@
         <w:jc w:val="both"/>
       </w:pPr>
       <w:r>
+        <w:rPr>
+          <w:noProof/>
+        </w:rPr>
         <w:drawing>
           <wp:inline distT="0" distB="0" distL="0" distR="0" wp14:anchorId="38E3295D" wp14:editId="6BB1D517">
             <wp:extent cx="5943600" cy="1021080"/>
@@ -1146,6 +1177,9 @@
         <w:jc w:val="both"/>
       </w:pPr>
       <w:r>
+        <w:rPr>
+          <w:noProof/>
+        </w:rPr>
         <w:lastRenderedPageBreak/>
         <w:drawing>
           <wp:inline distT="0" distB="0" distL="0" distR="0" wp14:anchorId="3012CBC7" wp14:editId="69B17B2F">
@@ -1221,6 +1255,9 @@
         <w:jc w:val="both"/>
       </w:pPr>
       <w:r>
+        <w:rPr>
+          <w:noProof/>
+        </w:rPr>
         <w:drawing>
           <wp:inline distT="0" distB="0" distL="0" distR="0" wp14:anchorId="1E2FBC9F" wp14:editId="18EC13CD">
             <wp:extent cx="5943600" cy="765175"/>
@@ -1298,6 +1335,9 @@
     </w:p>
     <w:p>
       <w:r>
+        <w:rPr>
+          <w:noProof/>
+        </w:rPr>
         <w:drawing>
           <wp:inline distT="0" distB="0" distL="0" distR="0" wp14:anchorId="791CD71F" wp14:editId="05594C0D">
             <wp:extent cx="5943600" cy="3761105"/>
@@ -1386,6 +1426,9 @@
     </w:p>
     <w:p>
       <w:r>
+        <w:rPr>
+          <w:noProof/>
+        </w:rPr>
         <w:drawing>
           <wp:inline distT="0" distB="0" distL="0" distR="0" wp14:anchorId="2ABF3118" wp14:editId="7304FEB1">
             <wp:extent cx="5943600" cy="3218815"/>

</xml_diff>